<commit_message>
John - Project Ideas, Tools V2; Reflection
</commit_message>
<xml_diff>
--- a/Personal Information - John Choy.docx
+++ b/Personal Information - John Choy.docx
@@ -8,6 +8,8 @@
           <w:b/>
         </w:rPr>
       </w:pPr>
+      <w:bookmarkStart w:id="0" w:name="OLE_LINK1"/>
+      <w:bookmarkStart w:id="1" w:name="OLE_LINK2"/>
       <w:r>
         <w:rPr>
           <w:b/>
@@ -18,7 +20,15 @@
         <w:rPr>
           <w:b/>
         </w:rPr>
-        <w:t>John Choy</w:t>
+        <w:t xml:space="preserve">John </w:t>
+      </w:r>
+      <w:bookmarkEnd w:id="0"/>
+      <w:bookmarkEnd w:id="1"/>
+      <w:r>
+        <w:rPr>
+          <w:b/>
+        </w:rPr>
+        <w:t>Choy</w:t>
       </w:r>
       <w:r>
         <w:rPr>
@@ -56,8 +66,8 @@
       <w:r>
         <w:t>previous</w:t>
       </w:r>
-      <w:bookmarkStart w:id="0" w:name="_GoBack"/>
-      <w:bookmarkEnd w:id="0"/>
+      <w:bookmarkStart w:id="2" w:name="_GoBack"/>
+      <w:bookmarkEnd w:id="2"/>
       <w:r>
         <w:t xml:space="preserve"> </w:t>
       </w:r>

</xml_diff>